<commit_message>
fix: correct link for excalidraw and youtube
</commit_message>
<xml_diff>
--- a/docs/Fase 1/Tech_Challenge_FCG_Grupo30.docx
+++ b/docs/Fase 1/Tech_Challenge_FCG_Grupo30.docx
@@ -719,7 +719,23 @@
             <w:rFonts w:cs="Arial"/>
             <w:szCs w:val="24"/>
           </w:rPr>
-          <w:t>Repositório</w:t>
+          <w:t>Repositó</w:t>
+        </w:r>
+        <w:r>
+          <w:rPr>
+            <w:rStyle w:val="Hyperlink"/>
+            <w:rFonts w:cs="Arial"/>
+            <w:szCs w:val="24"/>
+          </w:rPr>
+          <w:t>r</w:t>
+        </w:r>
+        <w:r>
+          <w:rPr>
+            <w:rStyle w:val="Hyperlink"/>
+            <w:rFonts w:cs="Arial"/>
+            <w:szCs w:val="24"/>
+          </w:rPr>
+          <w:t>io</w:t>
         </w:r>
       </w:hyperlink>
     </w:p>
@@ -745,7 +761,23 @@
             <w:rFonts w:cs="Arial"/>
             <w:szCs w:val="24"/>
           </w:rPr>
-          <w:t>Acesse a Wiki</w:t>
+          <w:t>Acesse a W</w:t>
+        </w:r>
+        <w:r>
+          <w:rPr>
+            <w:rStyle w:val="Hyperlink"/>
+            <w:rFonts w:cs="Arial"/>
+            <w:szCs w:val="24"/>
+          </w:rPr>
+          <w:t>i</w:t>
+        </w:r>
+        <w:r>
+          <w:rPr>
+            <w:rStyle w:val="Hyperlink"/>
+            <w:rFonts w:cs="Arial"/>
+            <w:szCs w:val="24"/>
+          </w:rPr>
+          <w:t>ki</w:t>
         </w:r>
       </w:hyperlink>
       <w:r>
@@ -779,7 +811,23 @@
             <w:rFonts w:cs="Arial"/>
             <w:szCs w:val="24"/>
           </w:rPr>
-          <w:t>Documentação técnica</w:t>
+          <w:t>Documentação té</w:t>
+        </w:r>
+        <w:r>
+          <w:rPr>
+            <w:rStyle w:val="Hyperlink"/>
+            <w:rFonts w:cs="Arial"/>
+            <w:szCs w:val="24"/>
+          </w:rPr>
+          <w:t>c</w:t>
+        </w:r>
+        <w:r>
+          <w:rPr>
+            <w:rStyle w:val="Hyperlink"/>
+            <w:rFonts w:cs="Arial"/>
+            <w:szCs w:val="24"/>
+          </w:rPr>
+          <w:t>nica</w:t>
         </w:r>
       </w:hyperlink>
     </w:p>
@@ -808,7 +856,16 @@
             <w:szCs w:val="24"/>
             <w:lang w:val="en-US"/>
           </w:rPr>
-          <w:t>Board</w:t>
+          <w:t>Boar</w:t>
+        </w:r>
+        <w:r>
+          <w:rPr>
+            <w:rStyle w:val="Hyperlink"/>
+            <w:rFonts w:eastAsia="Arial" w:cs="Arial"/>
+            <w:szCs w:val="24"/>
+            <w:lang w:val="en-US"/>
+          </w:rPr>
+          <w:t>d</w:t>
         </w:r>
       </w:hyperlink>
     </w:p>
@@ -837,28 +894,8 @@
             <w:szCs w:val="24"/>
             <w:lang w:val="en-US"/>
           </w:rPr>
-          <w:t>Event Storming</w:t>
+          <w:t>Event Stormi</w:t>
         </w:r>
-      </w:hyperlink>
-    </w:p>
-    <w:p>
-      <w:pPr>
-        <w:pStyle w:val="PargrafodaLista"/>
-        <w:numPr>
-          <w:ilvl w:val="0"/>
-          <w:numId w:val="4"/>
-        </w:numPr>
-        <w:spacing w:before="100" w:after="100"/>
-        <w:rPr>
-          <w:rStyle w:val="Hyperlink"/>
-          <w:rFonts w:eastAsia="Arial" w:cs="Arial"/>
-          <w:color w:val="auto"/>
-          <w:szCs w:val="24"/>
-          <w:u w:val="none"/>
-          <w:lang w:val="en-US"/>
-        </w:rPr>
-      </w:pPr>
-      <w:hyperlink r:id="rId13" w:anchor="room=d460a39ac74a95d1c52f,8iQkxL-uO5o7tWC82JgPng" w:history="1">
         <w:r>
           <w:rPr>
             <w:rStyle w:val="Hyperlink"/>
@@ -866,7 +903,53 @@
             <w:szCs w:val="24"/>
             <w:lang w:val="en-US"/>
           </w:rPr>
-          <w:t>Excalid</w:t>
+          <w:t>n</w:t>
+        </w:r>
+        <w:r>
+          <w:rPr>
+            <w:rStyle w:val="Hyperlink"/>
+            <w:rFonts w:eastAsia="Arial" w:cs="Arial"/>
+            <w:szCs w:val="24"/>
+            <w:lang w:val="en-US"/>
+          </w:rPr>
+          <w:t>g</w:t>
+        </w:r>
+      </w:hyperlink>
+    </w:p>
+    <w:p>
+      <w:pPr>
+        <w:pStyle w:val="PargrafodaLista"/>
+        <w:numPr>
+          <w:ilvl w:val="0"/>
+          <w:numId w:val="4"/>
+        </w:numPr>
+        <w:spacing w:before="100" w:after="100"/>
+        <w:rPr>
+          <w:rFonts w:eastAsia="Arial" w:cs="Arial"/>
+          <w:color w:val="auto"/>
+          <w:szCs w:val="24"/>
+          <w:lang w:val="en-US"/>
+        </w:rPr>
+      </w:pPr>
+      <w:hyperlink r:id="rId13" w:anchor="room=7645a7c70457e4d1c3e5,ed0YSWwHpFDeuJywxG260A" w:history="1">
+        <w:proofErr w:type="spellStart"/>
+        <w:r>
+          <w:rPr>
+            <w:rStyle w:val="Hyperlink"/>
+            <w:rFonts w:eastAsia="Arial" w:cs="Arial"/>
+            <w:szCs w:val="24"/>
+            <w:lang w:val="en-US"/>
+          </w:rPr>
+          <w:t>Excali</w:t>
+        </w:r>
+        <w:r>
+          <w:rPr>
+            <w:rStyle w:val="Hyperlink"/>
+            <w:rFonts w:eastAsia="Arial" w:cs="Arial"/>
+            <w:szCs w:val="24"/>
+            <w:lang w:val="en-US"/>
+          </w:rPr>
+          <w:t>d</w:t>
         </w:r>
         <w:r>
           <w:rPr>
@@ -884,7 +967,55 @@
             <w:szCs w:val="24"/>
             <w:lang w:val="en-US"/>
           </w:rPr>
-          <w:t>aw</w:t>
+          <w:t>a</w:t>
+        </w:r>
+        <w:r>
+          <w:rPr>
+            <w:rStyle w:val="Hyperlink"/>
+            <w:rFonts w:eastAsia="Arial" w:cs="Arial"/>
+            <w:szCs w:val="24"/>
+            <w:lang w:val="en-US"/>
+          </w:rPr>
+          <w:t>w</w:t>
+        </w:r>
+        <w:proofErr w:type="spellEnd"/>
+      </w:hyperlink>
+    </w:p>
+    <w:p>
+      <w:pPr>
+        <w:pStyle w:val="PargrafodaLista"/>
+        <w:numPr>
+          <w:ilvl w:val="0"/>
+          <w:numId w:val="4"/>
+        </w:numPr>
+        <w:spacing w:before="100" w:after="100"/>
+        <w:rPr>
+          <w:rStyle w:val="Hyperlink"/>
+          <w:rFonts w:eastAsia="Arial" w:cs="Arial"/>
+          <w:color w:val="auto"/>
+          <w:szCs w:val="24"/>
+          <w:u w:val="none"/>
+          <w:lang w:val="en-US"/>
+        </w:rPr>
+      </w:pPr>
+      <w:hyperlink r:id="rId14" w:history="1">
+        <w:r>
+          <w:rPr>
+            <w:rStyle w:val="Hyperlink"/>
+          </w:rPr>
+          <w:t>Youtu</w:t>
+        </w:r>
+        <w:r>
+          <w:rPr>
+            <w:rStyle w:val="Hyperlink"/>
+          </w:rPr>
+          <w:t>b</w:t>
+        </w:r>
+        <w:r>
+          <w:rPr>
+            <w:rStyle w:val="Hyperlink"/>
+          </w:rPr>
+          <w:t>e</w:t>
         </w:r>
       </w:hyperlink>
     </w:p>
@@ -905,13 +1036,14 @@
           <w:rFonts w:cs="Arial"/>
           <w:color w:val="auto"/>
           <w:szCs w:val="24"/>
+          <w:lang w:val="en-US"/>
         </w:rPr>
       </w:pPr>
     </w:p>
     <w:sectPr>
-      <w:headerReference w:type="default" r:id="rId14"/>
-      <w:footerReference w:type="default" r:id="rId15"/>
-      <w:footerReference w:type="first" r:id="rId16"/>
+      <w:headerReference w:type="default" r:id="rId15"/>
+      <w:footerReference w:type="default" r:id="rId16"/>
+      <w:footerReference w:type="first" r:id="rId17"/>
       <w:pgSz w:w="11906" w:h="16838"/>
       <w:pgMar w:top="1417" w:right="1701" w:bottom="1417" w:left="1701" w:header="708" w:footer="708" w:gutter="0"/>
       <w:cols w:space="708"/>

</xml_diff>

<commit_message>
fix: correct link for the youtube and excalidraw
</commit_message>
<xml_diff>
--- a/docs/Fase 1/Tech_Challenge_FCG_Grupo30.docx
+++ b/docs/Fase 1/Tech_Challenge_FCG_Grupo30.docx
@@ -719,7 +719,23 @@
             <w:rFonts w:cs="Arial"/>
             <w:szCs w:val="24"/>
           </w:rPr>
-          <w:t>Repositório</w:t>
+          <w:t>Repositó</w:t>
+        </w:r>
+        <w:r>
+          <w:rPr>
+            <w:rStyle w:val="Hyperlink"/>
+            <w:rFonts w:cs="Arial"/>
+            <w:szCs w:val="24"/>
+          </w:rPr>
+          <w:t>r</w:t>
+        </w:r>
+        <w:r>
+          <w:rPr>
+            <w:rStyle w:val="Hyperlink"/>
+            <w:rFonts w:cs="Arial"/>
+            <w:szCs w:val="24"/>
+          </w:rPr>
+          <w:t>io</w:t>
         </w:r>
       </w:hyperlink>
     </w:p>
@@ -745,7 +761,23 @@
             <w:rFonts w:cs="Arial"/>
             <w:szCs w:val="24"/>
           </w:rPr>
-          <w:t>Acesse a Wiki</w:t>
+          <w:t>Acesse a W</w:t>
+        </w:r>
+        <w:r>
+          <w:rPr>
+            <w:rStyle w:val="Hyperlink"/>
+            <w:rFonts w:cs="Arial"/>
+            <w:szCs w:val="24"/>
+          </w:rPr>
+          <w:t>i</w:t>
+        </w:r>
+        <w:r>
+          <w:rPr>
+            <w:rStyle w:val="Hyperlink"/>
+            <w:rFonts w:cs="Arial"/>
+            <w:szCs w:val="24"/>
+          </w:rPr>
+          <w:t>ki</w:t>
         </w:r>
       </w:hyperlink>
       <w:r>
@@ -779,7 +811,23 @@
             <w:rFonts w:cs="Arial"/>
             <w:szCs w:val="24"/>
           </w:rPr>
-          <w:t>Documentação técnica</w:t>
+          <w:t>Documentação té</w:t>
+        </w:r>
+        <w:r>
+          <w:rPr>
+            <w:rStyle w:val="Hyperlink"/>
+            <w:rFonts w:cs="Arial"/>
+            <w:szCs w:val="24"/>
+          </w:rPr>
+          <w:t>c</w:t>
+        </w:r>
+        <w:r>
+          <w:rPr>
+            <w:rStyle w:val="Hyperlink"/>
+            <w:rFonts w:cs="Arial"/>
+            <w:szCs w:val="24"/>
+          </w:rPr>
+          <w:t>nica</w:t>
         </w:r>
       </w:hyperlink>
     </w:p>
@@ -808,7 +856,16 @@
             <w:szCs w:val="24"/>
             <w:lang w:val="en-US"/>
           </w:rPr>
-          <w:t>Board</w:t>
+          <w:t>Boar</w:t>
+        </w:r>
+        <w:r>
+          <w:rPr>
+            <w:rStyle w:val="Hyperlink"/>
+            <w:rFonts w:eastAsia="Arial" w:cs="Arial"/>
+            <w:szCs w:val="24"/>
+            <w:lang w:val="en-US"/>
+          </w:rPr>
+          <w:t>d</w:t>
         </w:r>
       </w:hyperlink>
     </w:p>
@@ -837,28 +894,8 @@
             <w:szCs w:val="24"/>
             <w:lang w:val="en-US"/>
           </w:rPr>
-          <w:t>Event Storming</w:t>
+          <w:t>Event Stormi</w:t>
         </w:r>
-      </w:hyperlink>
-    </w:p>
-    <w:p>
-      <w:pPr>
-        <w:pStyle w:val="PargrafodaLista"/>
-        <w:numPr>
-          <w:ilvl w:val="0"/>
-          <w:numId w:val="4"/>
-        </w:numPr>
-        <w:spacing w:before="100" w:after="100"/>
-        <w:rPr>
-          <w:rStyle w:val="Hyperlink"/>
-          <w:rFonts w:eastAsia="Arial" w:cs="Arial"/>
-          <w:color w:val="auto"/>
-          <w:szCs w:val="24"/>
-          <w:u w:val="none"/>
-          <w:lang w:val="en-US"/>
-        </w:rPr>
-      </w:pPr>
-      <w:hyperlink r:id="rId13" w:anchor="room=d460a39ac74a95d1c52f,8iQkxL-uO5o7tWC82JgPng" w:history="1">
         <w:r>
           <w:rPr>
             <w:rStyle w:val="Hyperlink"/>
@@ -866,7 +903,53 @@
             <w:szCs w:val="24"/>
             <w:lang w:val="en-US"/>
           </w:rPr>
-          <w:t>Excalid</w:t>
+          <w:t>n</w:t>
+        </w:r>
+        <w:r>
+          <w:rPr>
+            <w:rStyle w:val="Hyperlink"/>
+            <w:rFonts w:eastAsia="Arial" w:cs="Arial"/>
+            <w:szCs w:val="24"/>
+            <w:lang w:val="en-US"/>
+          </w:rPr>
+          <w:t>g</w:t>
+        </w:r>
+      </w:hyperlink>
+    </w:p>
+    <w:p>
+      <w:pPr>
+        <w:pStyle w:val="PargrafodaLista"/>
+        <w:numPr>
+          <w:ilvl w:val="0"/>
+          <w:numId w:val="4"/>
+        </w:numPr>
+        <w:spacing w:before="100" w:after="100"/>
+        <w:rPr>
+          <w:rFonts w:eastAsia="Arial" w:cs="Arial"/>
+          <w:color w:val="auto"/>
+          <w:szCs w:val="24"/>
+          <w:lang w:val="en-US"/>
+        </w:rPr>
+      </w:pPr>
+      <w:hyperlink r:id="rId13" w:anchor="room=7645a7c70457e4d1c3e5,ed0YSWwHpFDeuJywxG260A" w:history="1">
+        <w:proofErr w:type="spellStart"/>
+        <w:r>
+          <w:rPr>
+            <w:rStyle w:val="Hyperlink"/>
+            <w:rFonts w:eastAsia="Arial" w:cs="Arial"/>
+            <w:szCs w:val="24"/>
+            <w:lang w:val="en-US"/>
+          </w:rPr>
+          <w:t>Excali</w:t>
+        </w:r>
+        <w:r>
+          <w:rPr>
+            <w:rStyle w:val="Hyperlink"/>
+            <w:rFonts w:eastAsia="Arial" w:cs="Arial"/>
+            <w:szCs w:val="24"/>
+            <w:lang w:val="en-US"/>
+          </w:rPr>
+          <w:t>d</w:t>
         </w:r>
         <w:r>
           <w:rPr>
@@ -884,7 +967,55 @@
             <w:szCs w:val="24"/>
             <w:lang w:val="en-US"/>
           </w:rPr>
-          <w:t>aw</w:t>
+          <w:t>a</w:t>
+        </w:r>
+        <w:r>
+          <w:rPr>
+            <w:rStyle w:val="Hyperlink"/>
+            <w:rFonts w:eastAsia="Arial" w:cs="Arial"/>
+            <w:szCs w:val="24"/>
+            <w:lang w:val="en-US"/>
+          </w:rPr>
+          <w:t>w</w:t>
+        </w:r>
+        <w:proofErr w:type="spellEnd"/>
+      </w:hyperlink>
+    </w:p>
+    <w:p>
+      <w:pPr>
+        <w:pStyle w:val="PargrafodaLista"/>
+        <w:numPr>
+          <w:ilvl w:val="0"/>
+          <w:numId w:val="4"/>
+        </w:numPr>
+        <w:spacing w:before="100" w:after="100"/>
+        <w:rPr>
+          <w:rStyle w:val="Hyperlink"/>
+          <w:rFonts w:eastAsia="Arial" w:cs="Arial"/>
+          <w:color w:val="auto"/>
+          <w:szCs w:val="24"/>
+          <w:u w:val="none"/>
+          <w:lang w:val="en-US"/>
+        </w:rPr>
+      </w:pPr>
+      <w:hyperlink r:id="rId14" w:history="1">
+        <w:r>
+          <w:rPr>
+            <w:rStyle w:val="Hyperlink"/>
+          </w:rPr>
+          <w:t>Youtu</w:t>
+        </w:r>
+        <w:r>
+          <w:rPr>
+            <w:rStyle w:val="Hyperlink"/>
+          </w:rPr>
+          <w:t>b</w:t>
+        </w:r>
+        <w:r>
+          <w:rPr>
+            <w:rStyle w:val="Hyperlink"/>
+          </w:rPr>
+          <w:t>e</w:t>
         </w:r>
       </w:hyperlink>
     </w:p>
@@ -905,13 +1036,14 @@
           <w:rFonts w:cs="Arial"/>
           <w:color w:val="auto"/>
           <w:szCs w:val="24"/>
+          <w:lang w:val="en-US"/>
         </w:rPr>
       </w:pPr>
     </w:p>
     <w:sectPr>
-      <w:headerReference w:type="default" r:id="rId14"/>
-      <w:footerReference w:type="default" r:id="rId15"/>
-      <w:footerReference w:type="first" r:id="rId16"/>
+      <w:headerReference w:type="default" r:id="rId15"/>
+      <w:footerReference w:type="default" r:id="rId16"/>
+      <w:footerReference w:type="first" r:id="rId17"/>
       <w:pgSz w:w="11906" w:h="16838"/>
       <w:pgMar w:top="1417" w:right="1701" w:bottom="1417" w:left="1701" w:header="708" w:footer="708" w:gutter="0"/>
       <w:cols w:space="708"/>

</xml_diff>

<commit_message>
fix: correct link for the youtube and excalidraw (#164)
* fix: status code (#160)

* fix: status code

* fix: unit test

* fix: correct link for the youtube and excalidraw
</commit_message>
<xml_diff>
--- a/docs/Fase 1/Tech_Challenge_FCG_Grupo30.docx
+++ b/docs/Fase 1/Tech_Challenge_FCG_Grupo30.docx
@@ -719,7 +719,23 @@
             <w:rFonts w:cs="Arial"/>
             <w:szCs w:val="24"/>
           </w:rPr>
-          <w:t>Repositório</w:t>
+          <w:t>Repositó</w:t>
+        </w:r>
+        <w:r>
+          <w:rPr>
+            <w:rStyle w:val="Hyperlink"/>
+            <w:rFonts w:cs="Arial"/>
+            <w:szCs w:val="24"/>
+          </w:rPr>
+          <w:t>r</w:t>
+        </w:r>
+        <w:r>
+          <w:rPr>
+            <w:rStyle w:val="Hyperlink"/>
+            <w:rFonts w:cs="Arial"/>
+            <w:szCs w:val="24"/>
+          </w:rPr>
+          <w:t>io</w:t>
         </w:r>
       </w:hyperlink>
     </w:p>
@@ -745,7 +761,23 @@
             <w:rFonts w:cs="Arial"/>
             <w:szCs w:val="24"/>
           </w:rPr>
-          <w:t>Acesse a Wiki</w:t>
+          <w:t>Acesse a W</w:t>
+        </w:r>
+        <w:r>
+          <w:rPr>
+            <w:rStyle w:val="Hyperlink"/>
+            <w:rFonts w:cs="Arial"/>
+            <w:szCs w:val="24"/>
+          </w:rPr>
+          <w:t>i</w:t>
+        </w:r>
+        <w:r>
+          <w:rPr>
+            <w:rStyle w:val="Hyperlink"/>
+            <w:rFonts w:cs="Arial"/>
+            <w:szCs w:val="24"/>
+          </w:rPr>
+          <w:t>ki</w:t>
         </w:r>
       </w:hyperlink>
       <w:r>
@@ -779,7 +811,23 @@
             <w:rFonts w:cs="Arial"/>
             <w:szCs w:val="24"/>
           </w:rPr>
-          <w:t>Documentação técnica</w:t>
+          <w:t>Documentação té</w:t>
+        </w:r>
+        <w:r>
+          <w:rPr>
+            <w:rStyle w:val="Hyperlink"/>
+            <w:rFonts w:cs="Arial"/>
+            <w:szCs w:val="24"/>
+          </w:rPr>
+          <w:t>c</w:t>
+        </w:r>
+        <w:r>
+          <w:rPr>
+            <w:rStyle w:val="Hyperlink"/>
+            <w:rFonts w:cs="Arial"/>
+            <w:szCs w:val="24"/>
+          </w:rPr>
+          <w:t>nica</w:t>
         </w:r>
       </w:hyperlink>
     </w:p>
@@ -808,7 +856,16 @@
             <w:szCs w:val="24"/>
             <w:lang w:val="en-US"/>
           </w:rPr>
-          <w:t>Board</w:t>
+          <w:t>Boar</w:t>
+        </w:r>
+        <w:r>
+          <w:rPr>
+            <w:rStyle w:val="Hyperlink"/>
+            <w:rFonts w:eastAsia="Arial" w:cs="Arial"/>
+            <w:szCs w:val="24"/>
+            <w:lang w:val="en-US"/>
+          </w:rPr>
+          <w:t>d</w:t>
         </w:r>
       </w:hyperlink>
     </w:p>
@@ -837,28 +894,8 @@
             <w:szCs w:val="24"/>
             <w:lang w:val="en-US"/>
           </w:rPr>
-          <w:t>Event Storming</w:t>
+          <w:t>Event Stormi</w:t>
         </w:r>
-      </w:hyperlink>
-    </w:p>
-    <w:p>
-      <w:pPr>
-        <w:pStyle w:val="PargrafodaLista"/>
-        <w:numPr>
-          <w:ilvl w:val="0"/>
-          <w:numId w:val="4"/>
-        </w:numPr>
-        <w:spacing w:before="100" w:after="100"/>
-        <w:rPr>
-          <w:rStyle w:val="Hyperlink"/>
-          <w:rFonts w:eastAsia="Arial" w:cs="Arial"/>
-          <w:color w:val="auto"/>
-          <w:szCs w:val="24"/>
-          <w:u w:val="none"/>
-          <w:lang w:val="en-US"/>
-        </w:rPr>
-      </w:pPr>
-      <w:hyperlink r:id="rId13" w:anchor="room=d460a39ac74a95d1c52f,8iQkxL-uO5o7tWC82JgPng" w:history="1">
         <w:r>
           <w:rPr>
             <w:rStyle w:val="Hyperlink"/>
@@ -866,7 +903,53 @@
             <w:szCs w:val="24"/>
             <w:lang w:val="en-US"/>
           </w:rPr>
-          <w:t>Excalid</w:t>
+          <w:t>n</w:t>
+        </w:r>
+        <w:r>
+          <w:rPr>
+            <w:rStyle w:val="Hyperlink"/>
+            <w:rFonts w:eastAsia="Arial" w:cs="Arial"/>
+            <w:szCs w:val="24"/>
+            <w:lang w:val="en-US"/>
+          </w:rPr>
+          <w:t>g</w:t>
+        </w:r>
+      </w:hyperlink>
+    </w:p>
+    <w:p>
+      <w:pPr>
+        <w:pStyle w:val="PargrafodaLista"/>
+        <w:numPr>
+          <w:ilvl w:val="0"/>
+          <w:numId w:val="4"/>
+        </w:numPr>
+        <w:spacing w:before="100" w:after="100"/>
+        <w:rPr>
+          <w:rFonts w:eastAsia="Arial" w:cs="Arial"/>
+          <w:color w:val="auto"/>
+          <w:szCs w:val="24"/>
+          <w:lang w:val="en-US"/>
+        </w:rPr>
+      </w:pPr>
+      <w:hyperlink r:id="rId13" w:anchor="room=7645a7c70457e4d1c3e5,ed0YSWwHpFDeuJywxG260A" w:history="1">
+        <w:proofErr w:type="spellStart"/>
+        <w:r>
+          <w:rPr>
+            <w:rStyle w:val="Hyperlink"/>
+            <w:rFonts w:eastAsia="Arial" w:cs="Arial"/>
+            <w:szCs w:val="24"/>
+            <w:lang w:val="en-US"/>
+          </w:rPr>
+          <w:t>Excali</w:t>
+        </w:r>
+        <w:r>
+          <w:rPr>
+            <w:rStyle w:val="Hyperlink"/>
+            <w:rFonts w:eastAsia="Arial" w:cs="Arial"/>
+            <w:szCs w:val="24"/>
+            <w:lang w:val="en-US"/>
+          </w:rPr>
+          <w:t>d</w:t>
         </w:r>
         <w:r>
           <w:rPr>
@@ -884,7 +967,55 @@
             <w:szCs w:val="24"/>
             <w:lang w:val="en-US"/>
           </w:rPr>
-          <w:t>aw</w:t>
+          <w:t>a</w:t>
+        </w:r>
+        <w:r>
+          <w:rPr>
+            <w:rStyle w:val="Hyperlink"/>
+            <w:rFonts w:eastAsia="Arial" w:cs="Arial"/>
+            <w:szCs w:val="24"/>
+            <w:lang w:val="en-US"/>
+          </w:rPr>
+          <w:t>w</w:t>
+        </w:r>
+        <w:proofErr w:type="spellEnd"/>
+      </w:hyperlink>
+    </w:p>
+    <w:p>
+      <w:pPr>
+        <w:pStyle w:val="PargrafodaLista"/>
+        <w:numPr>
+          <w:ilvl w:val="0"/>
+          <w:numId w:val="4"/>
+        </w:numPr>
+        <w:spacing w:before="100" w:after="100"/>
+        <w:rPr>
+          <w:rStyle w:val="Hyperlink"/>
+          <w:rFonts w:eastAsia="Arial" w:cs="Arial"/>
+          <w:color w:val="auto"/>
+          <w:szCs w:val="24"/>
+          <w:u w:val="none"/>
+          <w:lang w:val="en-US"/>
+        </w:rPr>
+      </w:pPr>
+      <w:hyperlink r:id="rId14" w:history="1">
+        <w:r>
+          <w:rPr>
+            <w:rStyle w:val="Hyperlink"/>
+          </w:rPr>
+          <w:t>Youtu</w:t>
+        </w:r>
+        <w:r>
+          <w:rPr>
+            <w:rStyle w:val="Hyperlink"/>
+          </w:rPr>
+          <w:t>b</w:t>
+        </w:r>
+        <w:r>
+          <w:rPr>
+            <w:rStyle w:val="Hyperlink"/>
+          </w:rPr>
+          <w:t>e</w:t>
         </w:r>
       </w:hyperlink>
     </w:p>
@@ -905,13 +1036,14 @@
           <w:rFonts w:cs="Arial"/>
           <w:color w:val="auto"/>
           <w:szCs w:val="24"/>
+          <w:lang w:val="en-US"/>
         </w:rPr>
       </w:pPr>
     </w:p>
     <w:sectPr>
-      <w:headerReference w:type="default" r:id="rId14"/>
-      <w:footerReference w:type="default" r:id="rId15"/>
-      <w:footerReference w:type="first" r:id="rId16"/>
+      <w:headerReference w:type="default" r:id="rId15"/>
+      <w:footerReference w:type="default" r:id="rId16"/>
+      <w:footerReference w:type="first" r:id="rId17"/>
       <w:pgSz w:w="11906" w:h="16838"/>
       <w:pgMar w:top="1417" w:right="1701" w:bottom="1417" w:left="1701" w:header="708" w:footer="708" w:gutter="0"/>
       <w:cols w:space="708"/>

</xml_diff>